<commit_message>
renamed UML diagrams to be more consistent, finished req. doc
</commit_message>
<xml_diff>
--- a/Documentation/Information/Requirements Document.docx
+++ b/Documentation/Information/Requirements Document.docx
@@ -10,6 +10,7 @@
           <w:docPartUnique/>
         </w:docPartObj>
       </w:sdtPr>
+      <w:sdtEndPr/>
       <w:sdtContent>
         <w:p/>
         <w:p>
@@ -117,13 +118,8 @@
           </w:r>
           <w:r>
             <w:br/>
-            <w:t xml:space="preserve">William </w:t>
+            <w:t>William Te</w:t>
           </w:r>
-          <w:proofErr w:type="spellStart"/>
-          <w:r>
-            <w:t>Te</w:t>
-          </w:r>
-          <w:proofErr w:type="spellEnd"/>
         </w:p>
         <w:p/>
         <w:p/>
@@ -142,6 +138,13 @@
     </w:sdt>
     <w:sdt>
       <w:sdtPr>
+        <w:rPr>
+          <w:rFonts w:asciiTheme="minorHAnsi" w:eastAsiaTheme="minorHAnsi" w:hAnsiTheme="minorHAnsi" w:cstheme="minorBidi"/>
+          <w:color w:val="auto"/>
+          <w:sz w:val="22"/>
+          <w:szCs w:val="22"/>
+          <w:lang w:val="en-AU"/>
+        </w:rPr>
         <w:id w:val="-1826732680"/>
         <w:docPartObj>
           <w:docPartGallery w:val="Table of Contents"/>
@@ -150,14 +153,9 @@
       </w:sdtPr>
       <w:sdtEndPr>
         <w:rPr>
-          <w:rFonts w:asciiTheme="minorHAnsi" w:eastAsiaTheme="minorHAnsi" w:hAnsiTheme="minorHAnsi" w:cstheme="minorBidi"/>
           <w:b/>
           <w:bCs/>
           <w:noProof/>
-          <w:color w:val="auto"/>
-          <w:sz w:val="22"/>
-          <w:szCs w:val="22"/>
-          <w:lang w:val="en-AU"/>
         </w:rPr>
       </w:sdtEndPr>
       <w:sdtContent>
@@ -1053,79 +1051,197 @@
       </w:r>
       <w:bookmarkEnd w:id="4"/>
     </w:p>
-    <w:p/>
+    <w:p>
+      <w:r>
+        <w:t>This website and mobile application will be created for use by the Australian Navy. It is going to give users the ability to create a food order with information like contents, delivery location, status, and preparation information. This order will be viewed by other staff members using a generated QR code and select users can edit or delete an order based on their position. Record</w:t>
+      </w:r>
+      <w:r>
+        <w:t xml:space="preserve"> history</w:t>
+      </w:r>
+      <w:r>
+        <w:t xml:space="preserve"> will be kept </w:t>
+      </w:r>
+      <w:r>
+        <w:t xml:space="preserve">that includes order creation, </w:t>
+      </w:r>
+      <w:r>
+        <w:t>deletion,</w:t>
+      </w:r>
+      <w:r>
+        <w:t xml:space="preserve"> and updates for up to </w:t>
+      </w:r>
+      <w:r>
+        <w:t>2</w:t>
+      </w:r>
+      <w:r>
+        <w:t xml:space="preserve"> months.</w:t>
+      </w:r>
+    </w:p>
     <w:p/>
     <w:p>
       <w:pPr>
         <w:pStyle w:val="Heading1"/>
       </w:pPr>
-      <w:bookmarkStart w:id="5" w:name="_Toc79921723"/>
-      <w:r>
-        <w:t>Goals</w:t>
+      <w:bookmarkStart w:id="5" w:name="_Toc79921726"/>
+      <w:r>
+        <w:t>Functional Requirements</w:t>
       </w:r>
       <w:bookmarkEnd w:id="5"/>
     </w:p>
-    <w:p/>
+    <w:p>
+      <w:r>
+        <w:t>The project needs to:</w:t>
+      </w:r>
+    </w:p>
+    <w:p>
+      <w:pPr>
+        <w:pStyle w:val="ListParagraph"/>
+        <w:numPr>
+          <w:ilvl w:val="0"/>
+          <w:numId w:val="1"/>
+        </w:numPr>
+      </w:pPr>
+      <w:r>
+        <w:t xml:space="preserve">Store, retrieve, create, </w:t>
+      </w:r>
+      <w:r>
+        <w:t>edit,</w:t>
+      </w:r>
+      <w:r>
+        <w:t xml:space="preserve"> and delete orders, users, </w:t>
+      </w:r>
+      <w:r>
+        <w:t>locations, and</w:t>
+      </w:r>
+      <w:r>
+        <w:t xml:space="preserve"> package statuses</w:t>
+      </w:r>
+      <w:r>
+        <w:t xml:space="preserve"> from a database</w:t>
+      </w:r>
+    </w:p>
+    <w:p>
+      <w:pPr>
+        <w:pStyle w:val="ListParagraph"/>
+        <w:numPr>
+          <w:ilvl w:val="0"/>
+          <w:numId w:val="1"/>
+        </w:numPr>
+      </w:pPr>
+      <w:r>
+        <w:t xml:space="preserve">Allow users to create an order containing location, status, </w:t>
+      </w:r>
+      <w:r>
+        <w:t>and users associated with the order (driver, packer, recipient)</w:t>
+      </w:r>
+    </w:p>
+    <w:p>
+      <w:pPr>
+        <w:pStyle w:val="ListParagraph"/>
+        <w:numPr>
+          <w:ilvl w:val="0"/>
+          <w:numId w:val="1"/>
+        </w:numPr>
+      </w:pPr>
+      <w:r>
+        <w:t>Generate QR codes based off an order</w:t>
+      </w:r>
+    </w:p>
+    <w:p>
+      <w:pPr>
+        <w:pStyle w:val="ListParagraph"/>
+        <w:numPr>
+          <w:ilvl w:val="0"/>
+          <w:numId w:val="1"/>
+        </w:numPr>
+      </w:pPr>
+      <w:r>
+        <w:t>Read QR codes</w:t>
+      </w:r>
+    </w:p>
     <w:p/>
     <w:p>
       <w:pPr>
         <w:pStyle w:val="Heading1"/>
       </w:pPr>
-      <w:bookmarkStart w:id="6" w:name="_Toc79921724"/>
-      <w:r>
-        <w:t>Target Market Overview</w:t>
+      <w:bookmarkStart w:id="6" w:name="_Toc79921727"/>
+      <w:r>
+        <w:t>Non-functional Requirements</w:t>
       </w:r>
       <w:bookmarkEnd w:id="6"/>
     </w:p>
-    <w:p/>
-    <w:p/>
     <w:p>
       <w:pPr>
+        <w:pStyle w:val="ListParagraph"/>
+        <w:numPr>
+          <w:ilvl w:val="0"/>
+          <w:numId w:val="1"/>
+        </w:numPr>
+      </w:pPr>
+      <w:r>
+        <w:t xml:space="preserve">Security: The </w:t>
+      </w:r>
+      <w:r>
+        <w:t>database/application</w:t>
+      </w:r>
+      <w:r>
+        <w:t xml:space="preserve"> must </w:t>
+      </w:r>
+      <w:r>
+        <w:t>not be accessible to anyone who does not have authorisation. Admins will create profiles for personnel that have authorisation.</w:t>
+      </w:r>
+    </w:p>
+    <w:p>
+      <w:pPr>
+        <w:pStyle w:val="ListParagraph"/>
+        <w:numPr>
+          <w:ilvl w:val="0"/>
+          <w:numId w:val="1"/>
+        </w:numPr>
+      </w:pPr>
+      <w:r>
+        <w:t xml:space="preserve">Accessibility: The application must be accessible on all devices including a PC’s browser and </w:t>
+      </w:r>
+      <w:r>
+        <w:t>various</w:t>
+      </w:r>
+      <w:r>
+        <w:t xml:space="preserve"> sized mobile devices including tablets and phones.</w:t>
+      </w:r>
+    </w:p>
+    <w:p>
+      <w:pPr>
+        <w:pStyle w:val="ListParagraph"/>
+        <w:numPr>
+          <w:ilvl w:val="0"/>
+          <w:numId w:val="1"/>
+        </w:numPr>
+      </w:pPr>
+      <w:r>
+        <w:t>Usability: The application will be easy to use for both admins and general users, though some training may be required.</w:t>
+      </w:r>
+    </w:p>
+    <w:p>
+      <w:pPr>
         <w:pStyle w:val="Heading1"/>
       </w:pPr>
-      <w:bookmarkStart w:id="7" w:name="_Toc79921725"/>
-      <w:r>
-        <w:t>Product Overview and Uses</w:t>
+      <w:bookmarkStart w:id="7" w:name="_Toc79921728"/>
+      <w:r>
+        <w:t>Constraints</w:t>
       </w:r>
       <w:bookmarkEnd w:id="7"/>
     </w:p>
-    <w:p/>
-    <w:p/>
     <w:p>
-      <w:pPr>
-        <w:pStyle w:val="Heading1"/>
-      </w:pPr>
-      <w:bookmarkStart w:id="8" w:name="_Toc79921726"/>
-      <w:r>
-        <w:t>Functional Requirements</w:t>
-      </w:r>
-      <w:bookmarkEnd w:id="8"/>
+      <w:r>
+        <w:t xml:space="preserve">Constraints include </w:t>
+      </w:r>
+      <w:r>
+        <w:t>budget and peripheral</w:t>
+      </w:r>
+      <w:r>
+        <w:t>s, possibly network restrictions due to the confidentiality of working with the Navy.</w:t>
+      </w:r>
     </w:p>
-    <w:p/>
-    <w:p/>
-    <w:p>
-      <w:pPr>
-        <w:pStyle w:val="Heading1"/>
-      </w:pPr>
-      <w:bookmarkStart w:id="9" w:name="_Toc79921727"/>
-      <w:r>
-        <w:t>Non-functional Requirements</w:t>
-      </w:r>
-      <w:bookmarkEnd w:id="9"/>
-    </w:p>
-    <w:p/>
-    <w:p/>
-    <w:p>
-      <w:pPr>
-        <w:pStyle w:val="Heading1"/>
-      </w:pPr>
-      <w:bookmarkStart w:id="10" w:name="_Toc79921728"/>
-      <w:r>
-        <w:t>Constraints</w:t>
-      </w:r>
-      <w:bookmarkEnd w:id="10"/>
-    </w:p>
-    <w:p/>
     <w:sectPr>
       <w:pgSz w:w="11906" w:h="16838"/>
       <w:pgMar w:top="1440" w:right="1440" w:bottom="1440" w:left="1440" w:header="708" w:footer="708" w:gutter="0"/>
@@ -1186,6 +1302,126 @@
     </w:p>
   </w:footnote>
 </w:footnotes>
+</file>
+
+<file path=word/numbering.xml><?xml version="1.0" encoding="utf-8"?>
+<w:numbering xmlns:wpc="http://schemas.microsoft.com/office/word/2010/wordprocessingCanvas" xmlns:cx="http://schemas.microsoft.com/office/drawing/2014/chartex" xmlns:cx1="http://schemas.microsoft.com/office/drawing/2015/9/8/chartex" xmlns:cx2="http://schemas.microsoft.com/office/drawing/2015/10/21/chartex" xmlns:cx3="http://schemas.microsoft.com/office/drawing/2016/5/9/chartex" xmlns:cx4="http://schemas.microsoft.com/office/drawing/2016/5/10/chartex" xmlns:cx5="http://schemas.microsoft.com/office/drawing/2016/5/11/chartex" xmlns:cx6="http://schemas.microsoft.com/office/drawing/2016/5/12/chartex" xmlns:cx7="http://schemas.microsoft.com/office/drawing/2016/5/13/chartex" xmlns:cx8="http://schemas.microsoft.com/office/drawing/2016/5/14/chartex" xmlns:mc="http://schemas.openxmlformats.org/markup-compatibility/2006" xmlns:aink="http://schemas.microsoft.com/office/drawing/2016/ink" xmlns:am3d="http://schemas.microsoft.com/office/drawing/2017/model3d" xmlns:o="urn:schemas-microsoft-com:office:office" xmlns:r="http://schemas.openxmlformats.org/officeDocument/2006/relationships" xmlns:m="http://schemas.openxmlformats.org/officeDocument/2006/math" xmlns:v="urn:schemas-microsoft-com:vml" xmlns:wp14="http://schemas.microsoft.com/office/word/2010/wordprocessingDrawing" xmlns:wp="http://schemas.openxmlformats.org/drawingml/2006/wordprocessingDrawing" xmlns:w10="urn:schemas-microsoft-com:office:word" xmlns:w="http://schemas.openxmlformats.org/wordprocessingml/2006/main" xmlns:w14="http://schemas.microsoft.com/office/word/2010/wordml" xmlns:w15="http://schemas.microsoft.com/office/word/2012/wordml" xmlns:w16cex="http://schemas.microsoft.com/office/word/2018/wordml/cex" xmlns:w16cid="http://schemas.microsoft.com/office/word/2016/wordml/cid" xmlns:w16="http://schemas.microsoft.com/office/word/2018/wordml" xmlns:w16sdtdh="http://schemas.microsoft.com/office/word/2020/wordml/sdtdatahash" xmlns:w16se="http://schemas.microsoft.com/office/word/2015/wordml/symex" xmlns:wpg="http://schemas.microsoft.com/office/word/2010/wordprocessingGroup" xmlns:wpi="http://schemas.microsoft.com/office/word/2010/wordprocessingInk" xmlns:wne="http://schemas.microsoft.com/office/word/2006/wordml" xmlns:wps="http://schemas.microsoft.com/office/word/2010/wordprocessingShape" mc:Ignorable="w14 w15 w16se w16cid w16 w16cex w16sdtdh wp14">
+  <w:abstractNum w:abstractNumId="0" w15:restartNumberingAfterBreak="0">
+    <w:nsid w:val="62A17A34"/>
+    <w:multiLevelType w:val="hybridMultilevel"/>
+    <w:tmpl w:val="CE2C012A"/>
+    <w:lvl w:ilvl="0" w:tplc="A5AE8BC0">
+      <w:numFmt w:val="bullet"/>
+      <w:lvlText w:val="-"/>
+      <w:lvlJc w:val="left"/>
+      <w:pPr>
+        <w:ind w:left="720" w:hanging="360"/>
+      </w:pPr>
+      <w:rPr>
+        <w:rFonts w:ascii="Calibri" w:eastAsiaTheme="minorHAnsi" w:hAnsi="Calibri" w:cs="Calibri" w:hint="default"/>
+      </w:rPr>
+    </w:lvl>
+    <w:lvl w:ilvl="1" w:tplc="0C090003" w:tentative="1">
+      <w:start w:val="1"/>
+      <w:numFmt w:val="bullet"/>
+      <w:lvlText w:val="o"/>
+      <w:lvlJc w:val="left"/>
+      <w:pPr>
+        <w:ind w:left="1440" w:hanging="360"/>
+      </w:pPr>
+      <w:rPr>
+        <w:rFonts w:ascii="Courier New" w:hAnsi="Courier New" w:cs="Courier New" w:hint="default"/>
+      </w:rPr>
+    </w:lvl>
+    <w:lvl w:ilvl="2" w:tplc="0C090005" w:tentative="1">
+      <w:start w:val="1"/>
+      <w:numFmt w:val="bullet"/>
+      <w:lvlText w:val=""/>
+      <w:lvlJc w:val="left"/>
+      <w:pPr>
+        <w:ind w:left="2160" w:hanging="360"/>
+      </w:pPr>
+      <w:rPr>
+        <w:rFonts w:ascii="Wingdings" w:hAnsi="Wingdings" w:hint="default"/>
+      </w:rPr>
+    </w:lvl>
+    <w:lvl w:ilvl="3" w:tplc="0C090001" w:tentative="1">
+      <w:start w:val="1"/>
+      <w:numFmt w:val="bullet"/>
+      <w:lvlText w:val=""/>
+      <w:lvlJc w:val="left"/>
+      <w:pPr>
+        <w:ind w:left="2880" w:hanging="360"/>
+      </w:pPr>
+      <w:rPr>
+        <w:rFonts w:ascii="Symbol" w:hAnsi="Symbol" w:hint="default"/>
+      </w:rPr>
+    </w:lvl>
+    <w:lvl w:ilvl="4" w:tplc="0C090003" w:tentative="1">
+      <w:start w:val="1"/>
+      <w:numFmt w:val="bullet"/>
+      <w:lvlText w:val="o"/>
+      <w:lvlJc w:val="left"/>
+      <w:pPr>
+        <w:ind w:left="3600" w:hanging="360"/>
+      </w:pPr>
+      <w:rPr>
+        <w:rFonts w:ascii="Courier New" w:hAnsi="Courier New" w:cs="Courier New" w:hint="default"/>
+      </w:rPr>
+    </w:lvl>
+    <w:lvl w:ilvl="5" w:tplc="0C090005" w:tentative="1">
+      <w:start w:val="1"/>
+      <w:numFmt w:val="bullet"/>
+      <w:lvlText w:val=""/>
+      <w:lvlJc w:val="left"/>
+      <w:pPr>
+        <w:ind w:left="4320" w:hanging="360"/>
+      </w:pPr>
+      <w:rPr>
+        <w:rFonts w:ascii="Wingdings" w:hAnsi="Wingdings" w:hint="default"/>
+      </w:rPr>
+    </w:lvl>
+    <w:lvl w:ilvl="6" w:tplc="0C090001" w:tentative="1">
+      <w:start w:val="1"/>
+      <w:numFmt w:val="bullet"/>
+      <w:lvlText w:val=""/>
+      <w:lvlJc w:val="left"/>
+      <w:pPr>
+        <w:ind w:left="5040" w:hanging="360"/>
+      </w:pPr>
+      <w:rPr>
+        <w:rFonts w:ascii="Symbol" w:hAnsi="Symbol" w:hint="default"/>
+      </w:rPr>
+    </w:lvl>
+    <w:lvl w:ilvl="7" w:tplc="0C090003" w:tentative="1">
+      <w:start w:val="1"/>
+      <w:numFmt w:val="bullet"/>
+      <w:lvlText w:val="o"/>
+      <w:lvlJc w:val="left"/>
+      <w:pPr>
+        <w:ind w:left="5760" w:hanging="360"/>
+      </w:pPr>
+      <w:rPr>
+        <w:rFonts w:ascii="Courier New" w:hAnsi="Courier New" w:cs="Courier New" w:hint="default"/>
+      </w:rPr>
+    </w:lvl>
+    <w:lvl w:ilvl="8" w:tplc="0C090005" w:tentative="1">
+      <w:start w:val="1"/>
+      <w:numFmt w:val="bullet"/>
+      <w:lvlText w:val=""/>
+      <w:lvlJc w:val="left"/>
+      <w:pPr>
+        <w:ind w:left="6480" w:hanging="360"/>
+      </w:pPr>
+      <w:rPr>
+        <w:rFonts w:ascii="Wingdings" w:hAnsi="Wingdings" w:hint="default"/>
+      </w:rPr>
+    </w:lvl>
+  </w:abstractNum>
+  <w:num w:numId="1">
+    <w:abstractNumId w:val="0"/>
+  </w:num>
+</w:numbering>
 </file>
 
 <file path=word/styles.xml><?xml version="1.0" encoding="utf-8"?>
@@ -1869,6 +2105,17 @@
       <w:u w:val="single"/>
     </w:rPr>
   </w:style>
+  <w:style w:type="paragraph" w:styleId="ListParagraph">
+    <w:name w:val="List Paragraph"/>
+    <w:basedOn w:val="Normal"/>
+    <w:uiPriority w:val="34"/>
+    <w:qFormat/>
+    <w:rsid w:val="000F2D49"/>
+    <w:pPr>
+      <w:ind w:left="720"/>
+      <w:contextualSpacing/>
+    </w:pPr>
+  </w:style>
 </w:styles>
 </file>
 

</xml_diff>